<commit_message>
new Class DragonFractal, Pixels
</commit_message>
<xml_diff>
--- a/DragonCurve/Resources/DragonCurveWord.docx
+++ b/DragonCurve/Resources/DragonCurveWord.docx
@@ -12,7 +12,7 @@
           <w:szCs w:val="32"/>
           <w:color w:val="800080"/>
         </w:rPr>
-        <w:t>Сложность = 13</w:t>
+        <w:t>Сложность = 10</w:t>
       </w:r>
     </w:p>
     <w:p>
@@ -39,7 +39,7 @@
                     <pic:cNvPicPr/>
                   </pic:nvPicPr>
                   <pic:blipFill>
-                    <a:blip xmlns:r="http://schemas.openxmlformats.org/officeDocument/2006/relationships" r:embed="Rb3f84b02356d4f99"/>
+                    <a:blip xmlns:r="http://schemas.openxmlformats.org/officeDocument/2006/relationships" r:embed="R03bd81a75f0f4b11"/>
                     <a:stretch>
                       <a:fillRect/>
                     </a:stretch>

</xml_diff>